<commit_message>
begin project planing doc
</commit_message>
<xml_diff>
--- a/flocking/ProjectPlan.docx
+++ b/flocking/ProjectPlan.docx
@@ -6,16 +6,11 @@
       <w:r>
         <w:t xml:space="preserve">Goal implement the </w:t>
       </w:r>
-      <w:proofErr w:type="spellStart"/>
       <w:r>
         <w:t>B</w:t>
       </w:r>
       <w:r>
-        <w:t>oid</w:t>
-      </w:r>
-      <w:proofErr w:type="spellEnd"/>
-      <w:r>
-        <w:t xml:space="preserve"> algorithm on a 2d plane</w:t>
+        <w:t>oid algorithm on a 2d plane</w:t>
       </w:r>
       <w:r>
         <w:t xml:space="preserve"> including obstacle avoidance.</w:t>
@@ -25,15 +20,7 @@
     <w:p/>
     <w:p>
       <w:r>
-        <w:t xml:space="preserve">What is a </w:t>
-      </w:r>
-      <w:proofErr w:type="spellStart"/>
-      <w:r>
-        <w:t>boid</w:t>
-      </w:r>
-      <w:proofErr w:type="spellEnd"/>
-      <w:r>
-        <w:t>?</w:t>
+        <w:t>What is a boid?</w:t>
       </w:r>
     </w:p>
     <w:p>
@@ -57,15 +44,7 @@
     <w:p/>
     <w:p>
       <w:r>
-        <w:t xml:space="preserve">Algorithms for obstacle </w:t>
-      </w:r>
-      <w:proofErr w:type="gramStart"/>
-      <w:r>
-        <w:t>avoidance(</w:t>
-      </w:r>
-      <w:proofErr w:type="gramEnd"/>
-      <w:r>
-        <w:t>obstacle as forces/edge detection)</w:t>
+        <w:t>Algorithms for obstacle avoidance(obstacle as forces/edge detection)</w:t>
       </w:r>
     </w:p>
     <w:p>
@@ -86,23 +65,7 @@
       </w:r>
       <w:r>
         <w:tab/>
-        <w:t xml:space="preserve">When you look a </w:t>
-      </w:r>
-      <w:proofErr w:type="gramStart"/>
-      <w:r>
-        <w:t>wall</w:t>
-      </w:r>
-      <w:proofErr w:type="gramEnd"/>
-      <w:r>
-        <w:t xml:space="preserve"> you don’t feel pushed away from it you just turn to get </w:t>
-      </w:r>
-      <w:proofErr w:type="spellStart"/>
-      <w:r>
-        <w:t>out side</w:t>
-      </w:r>
-      <w:proofErr w:type="spellEnd"/>
-      <w:r>
-        <w:t xml:space="preserve"> the edge</w:t>
+        <w:t>When you look a wall you don’t feel pushed away from it you just turn to get out side the edge</w:t>
       </w:r>
     </w:p>
     <w:p>
@@ -145,32 +108,13 @@
     <w:p>
       <w:r>
         <w:tab/>
-      </w:r>
-      <w:proofErr w:type="spellStart"/>
-      <w:r>
-        <w:t>Boids</w:t>
-      </w:r>
-      <w:proofErr w:type="spellEnd"/>
-      <w:r>
-        <w:t xml:space="preserve"> * </w:t>
-      </w:r>
-      <w:proofErr w:type="spellStart"/>
-      <w:r>
-        <w:t>Boids</w:t>
-      </w:r>
-      <w:proofErr w:type="spellEnd"/>
-    </w:p>
-    <w:p>
-      <w:r>
-        <w:tab/>
-      </w:r>
-      <w:proofErr w:type="spellStart"/>
-      <w:r>
-        <w:t>Boids</w:t>
-      </w:r>
-      <w:proofErr w:type="spellEnd"/>
-      <w:r>
-        <w:t xml:space="preserve"> * shapes * avg distances</w:t>
+        <w:t>Boids * Boids</w:t>
+      </w:r>
+    </w:p>
+    <w:p>
+      <w:r>
+        <w:tab/>
+        <w:t>Boids * shapes * avg distances</w:t>
       </w:r>
     </w:p>
     <w:p>
@@ -209,15 +153,7 @@
       </w:r>
       <w:r>
         <w:tab/>
-        <w:t xml:space="preserve">To be possible need to maintain independence in steps </w:t>
-      </w:r>
-      <w:proofErr w:type="spellStart"/>
-      <w:r>
-        <w:t>ie</w:t>
-      </w:r>
-      <w:proofErr w:type="spellEnd"/>
-      <w:r>
-        <w:t xml:space="preserve"> frame 0 only relies on info from frame -1</w:t>
+        <w:t>To be possible need to maintain independence in steps ie frame 0 only relies on info from frame -1</w:t>
       </w:r>
     </w:p>
     <w:p>
@@ -242,10 +178,169 @@
       </w:r>
       <w:r>
         <w:tab/>
+      </w:r>
+    </w:p>
+    <w:p>
+      <w:r>
+        <w:t>Simple outline of class/packages</w:t>
+      </w:r>
+    </w:p>
+    <w:p>
+      <w:r>
+        <w:t>Basic outline</w:t>
       </w:r>
       <w:bookmarkStart w:id="0" w:name="_GoBack"/>
       <w:bookmarkEnd w:id="0"/>
     </w:p>
+    <w:p>
+      <w:r>
+        <w:t xml:space="preserve">Boid </w:t>
+      </w:r>
+    </w:p>
+    <w:p>
+      <w:r>
+        <w:tab/>
+        <w:t>Relies on vector</w:t>
+      </w:r>
+    </w:p>
+    <w:p>
+      <w:r>
+        <w:tab/>
+        <w:t>The object that calculates the boid algorithm</w:t>
+      </w:r>
+    </w:p>
+    <w:p>
+      <w:r>
+        <w:t>Vector</w:t>
+      </w:r>
+    </w:p>
+    <w:p>
+      <w:r>
+        <w:tab/>
+        <w:t>A class the acts as a vector to do calulations</w:t>
+      </w:r>
+    </w:p>
+    <w:p>
+      <w:r>
+        <w:t>Ray</w:t>
+      </w:r>
+    </w:p>
+    <w:p>
+      <w:r>
+        <w:tab/>
+        <w:t>relies on vector</w:t>
+      </w:r>
+    </w:p>
+    <w:p>
+      <w:r>
+        <w:tab/>
+        <w:t>interacts with shapes to implement the ray tracing</w:t>
+      </w:r>
+    </w:p>
+    <w:p>
+      <w:r>
+        <w:t>Shape</w:t>
+      </w:r>
+    </w:p>
+    <w:p>
+      <w:r>
+        <w:tab/>
+      </w:r>
+      <w:r>
+        <w:t>relies on vector</w:t>
+      </w:r>
+      <w:r>
+        <w:t xml:space="preserve"> drawable ray</w:t>
+      </w:r>
+    </w:p>
+    <w:p>
+      <w:r>
+        <w:tab/>
+        <w:t>the obstacles for the boids</w:t>
+      </w:r>
+    </w:p>
+    <w:p>
+      <w:r>
+        <w:tab/>
+        <w:t>could be circle rectangle polygon</w:t>
+      </w:r>
+    </w:p>
+    <w:p>
+      <w:r>
+        <w:t>Graphics</w:t>
+      </w:r>
+    </w:p>
+    <w:p>
+      <w:pPr>
+        <w:ind w:firstLine="720"/>
+      </w:pPr>
+      <w:r>
+        <w:t>relies on vector</w:t>
+      </w:r>
+    </w:p>
+    <w:p>
+      <w:pPr>
+        <w:ind w:firstLine="720"/>
+      </w:pPr>
+      <w:r>
+        <w:t>relies on drawable</w:t>
+      </w:r>
+    </w:p>
+    <w:p>
+      <w:pPr>
+        <w:ind w:firstLine="720"/>
+      </w:pPr>
+      <w:r>
+        <w:t xml:space="preserve">a screen jframe that can draw subclasses of drawable </w:t>
+      </w:r>
+    </w:p>
+    <w:p>
+      <w:r>
+        <w:t>Drawable</w:t>
+      </w:r>
+    </w:p>
+    <w:p>
+      <w:r>
+        <w:tab/>
+        <w:t>Can discrip an object to the graphcis module</w:t>
+      </w:r>
+    </w:p>
+    <w:p>
+      <w:pPr>
+        <w:ind w:firstLine="720"/>
+      </w:pPr>
+      <w:r>
+        <w:t>relies on vector</w:t>
+      </w:r>
+    </w:p>
+    <w:p>
+      <w:r>
+        <w:t>Xmlreadin</w:t>
+      </w:r>
+    </w:p>
+    <w:p>
+      <w:r>
+        <w:tab/>
+        <w:t>Used to inialize shape on the screen</w:t>
+      </w:r>
+    </w:p>
+    <w:p>
+      <w:pPr>
+        <w:ind w:firstLine="720"/>
+      </w:pPr>
+      <w:r>
+        <w:t>relies on vector</w:t>
+      </w:r>
+    </w:p>
+    <w:p>
+      <w:pPr>
+        <w:ind w:firstLine="720"/>
+      </w:pPr>
+      <w:r>
+        <w:t>relies on shape</w:t>
+      </w:r>
+    </w:p>
+    <w:p/>
     <w:p/>
     <w:sectPr>
       <w:pgSz w:w="12240" w:h="15840"/>

</xml_diff>